<commit_message>
Working on the layers, finished 2d Camera, working on the text (almost finished)
</commit_message>
<xml_diff>
--- a/IMAT3904_RadoslawZajdelP17215040_Report.docx
+++ b/IMAT3904_RadoslawZajdelP17215040_Report.docx
@@ -390,6 +390,114 @@
                 <w:szCs w:val="20"/>
               </w:rPr>
             </w:pPr>
+            <w:r>
+              <w:rPr>
+                <w:rFonts w:ascii="Arial" w:hAnsi="Arial" w:cs="Arial"/>
+                <w:sz w:val="20"/>
+                <w:szCs w:val="20"/>
+              </w:rPr>
+              <w:t xml:space="preserve">The game engine has almost all classes presented on the lectures implemented. It has a dispatch loader for shaders, it has layers, wide range of </w:t>
+            </w:r>
+            <w:proofErr w:type="spellStart"/>
+            <w:r>
+              <w:rPr>
+                <w:rFonts w:ascii="Arial" w:hAnsi="Arial" w:cs="Arial"/>
+                <w:sz w:val="20"/>
+                <w:szCs w:val="20"/>
+              </w:rPr>
+              <w:t>OpenGl</w:t>
+            </w:r>
+            <w:proofErr w:type="spellEnd"/>
+            <w:r>
+              <w:rPr>
+                <w:rFonts w:ascii="Arial" w:hAnsi="Arial" w:cs="Arial"/>
+                <w:sz w:val="20"/>
+                <w:szCs w:val="20"/>
+              </w:rPr>
+              <w:t xml:space="preserve"> classes</w:t>
+            </w:r>
+            <w:r>
+              <w:rPr>
+                <w:rFonts w:ascii="Arial" w:hAnsi="Arial" w:cs="Arial"/>
+                <w:sz w:val="20"/>
+                <w:szCs w:val="20"/>
+              </w:rPr>
+              <w:t xml:space="preserve"> for rendering, buffers, arrays, materials and including render commands</w:t>
+            </w:r>
+            <w:r>
+              <w:rPr>
+                <w:rFonts w:ascii="Arial" w:hAnsi="Arial" w:cs="Arial"/>
+                <w:sz w:val="20"/>
+                <w:szCs w:val="20"/>
+              </w:rPr>
+              <w:t>, events</w:t>
+            </w:r>
+            <w:r>
+              <w:rPr>
+                <w:rFonts w:ascii="Arial" w:hAnsi="Arial" w:cs="Arial"/>
+                <w:sz w:val="20"/>
+                <w:szCs w:val="20"/>
+              </w:rPr>
+              <w:t xml:space="preserve"> with an event dispatcher</w:t>
+            </w:r>
+            <w:r>
+              <w:rPr>
+                <w:rFonts w:ascii="Arial" w:hAnsi="Arial" w:cs="Arial"/>
+                <w:sz w:val="20"/>
+                <w:szCs w:val="20"/>
+              </w:rPr>
+              <w:t>,</w:t>
+            </w:r>
+            <w:r>
+              <w:rPr>
+                <w:rFonts w:ascii="Arial" w:hAnsi="Arial" w:cs="Arial"/>
+                <w:sz w:val="20"/>
+                <w:szCs w:val="20"/>
+              </w:rPr>
+              <w:t xml:space="preserve"> a</w:t>
+            </w:r>
+            <w:r>
+              <w:rPr>
+                <w:rFonts w:ascii="Arial" w:hAnsi="Arial" w:cs="Arial"/>
+                <w:sz w:val="20"/>
+                <w:szCs w:val="20"/>
+              </w:rPr>
+              <w:t xml:space="preserve"> timer, a 2D camera with a camera controller</w:t>
+            </w:r>
+            <w:r>
+              <w:rPr>
+                <w:rFonts w:ascii="Arial" w:hAnsi="Arial" w:cs="Arial"/>
+                <w:sz w:val="20"/>
+                <w:szCs w:val="20"/>
+              </w:rPr>
+              <w:t xml:space="preserve"> and</w:t>
+            </w:r>
+            <w:r>
+              <w:rPr>
+                <w:rFonts w:ascii="Arial" w:hAnsi="Arial" w:cs="Arial"/>
+                <w:sz w:val="20"/>
+                <w:szCs w:val="20"/>
+              </w:rPr>
+              <w:t xml:space="preserve"> resource management</w:t>
+            </w:r>
+            <w:r>
+              <w:rPr>
+                <w:rFonts w:ascii="Arial" w:hAnsi="Arial" w:cs="Arial"/>
+                <w:sz w:val="20"/>
+                <w:szCs w:val="20"/>
+              </w:rPr>
+              <w:t>. Altogether, the implemented code allows an easy addition of objects and functionalities</w:t>
+            </w:r>
+            <w:r>
+              <w:rPr>
+                <w:rFonts w:ascii="Arial" w:hAnsi="Arial" w:cs="Arial"/>
+                <w:sz w:val="20"/>
+                <w:szCs w:val="20"/>
+              </w:rPr>
+              <w:t>.</w:t>
+            </w:r>
+            <w:bookmarkStart w:id="0" w:name="_GoBack"/>
+            <w:bookmarkEnd w:id="0"/>
           </w:p>
         </w:tc>
       </w:tr>
@@ -443,23 +551,7 @@
                 <w:sz w:val="20"/>
                 <w:szCs w:val="20"/>
               </w:rPr>
-              <w:t xml:space="preserve">There was an in-depth testing performed on implemented events, including resizing the window, closing it, measuring the position of focus of the mouse on the window, </w:t>
-            </w:r>
-            <w:r>
-              <w:rPr>
-                <w:rFonts w:ascii="Arial" w:hAnsi="Arial" w:cs="Arial"/>
-                <w:sz w:val="20"/>
-                <w:szCs w:val="20"/>
-              </w:rPr>
-              <w:t>measuring the position of the mouse</w:t>
-            </w:r>
-            <w:r>
-              <w:rPr>
-                <w:rFonts w:ascii="Arial" w:hAnsi="Arial" w:cs="Arial"/>
-                <w:sz w:val="20"/>
-                <w:szCs w:val="20"/>
-              </w:rPr>
-              <w:t xml:space="preserve"> and mouse buttons presses and releases. Testing events gave me an opportunity to test relevant dispatcher functionality. More tests would have been done if time management of the project were done more efficient.</w:t>
+              <w:t>There was an in-depth testing performed on implemented events, including resizing the window, closing it, measuring the position of focus of the mouse on the window, measuring the position of the mouse and mouse buttons presses and releases. Testing events gave me an opportunity to test relevant dispatcher functionality. More tests would have been done if time management of the project were done more efficient.</w:t>
             </w:r>
           </w:p>
         </w:tc>
@@ -596,7 +688,55 @@
                 <w:sz w:val="20"/>
                 <w:szCs w:val="20"/>
               </w:rPr>
-              <w:t xml:space="preserve"> how to use GLFW input code to process user input,</w:t>
+              <w:t xml:space="preserve"> how to use</w:t>
+            </w:r>
+            <w:r>
+              <w:rPr>
+                <w:rFonts w:ascii="Arial" w:hAnsi="Arial" w:cs="Arial"/>
+                <w:sz w:val="20"/>
+                <w:szCs w:val="20"/>
+              </w:rPr>
+              <w:t xml:space="preserve"> and implement</w:t>
+            </w:r>
+            <w:r>
+              <w:rPr>
+                <w:rFonts w:ascii="Arial" w:hAnsi="Arial" w:cs="Arial"/>
+                <w:sz w:val="20"/>
+                <w:szCs w:val="20"/>
+              </w:rPr>
+              <w:t xml:space="preserve"> GLFW</w:t>
+            </w:r>
+            <w:r>
+              <w:rPr>
+                <w:rFonts w:ascii="Arial" w:hAnsi="Arial" w:cs="Arial"/>
+                <w:sz w:val="20"/>
+                <w:szCs w:val="20"/>
+              </w:rPr>
+              <w:t>, including</w:t>
+            </w:r>
+            <w:r>
+              <w:rPr>
+                <w:rFonts w:ascii="Arial" w:hAnsi="Arial" w:cs="Arial"/>
+                <w:sz w:val="20"/>
+                <w:szCs w:val="20"/>
+              </w:rPr>
+              <w:t xml:space="preserve"> input code</w:t>
+            </w:r>
+            <w:r>
+              <w:rPr>
+                <w:rFonts w:ascii="Arial" w:hAnsi="Arial" w:cs="Arial"/>
+                <w:sz w:val="20"/>
+                <w:szCs w:val="20"/>
+              </w:rPr>
+              <w:t>,</w:t>
+            </w:r>
+            <w:r>
+              <w:rPr>
+                <w:rFonts w:ascii="Arial" w:hAnsi="Arial" w:cs="Arial"/>
+                <w:sz w:val="20"/>
+                <w:szCs w:val="20"/>
+              </w:rPr>
+              <w:t xml:space="preserve"> to process user input,</w:t>
             </w:r>
             <w:r>
               <w:rPr>
@@ -662,17 +802,7 @@
                 <w:sz w:val="20"/>
                 <w:szCs w:val="20"/>
               </w:rPr>
-              <w:t xml:space="preserve"> code so events actions and animati</w:t>
-            </w:r>
-            <w:bookmarkStart w:id="0" w:name="_GoBack"/>
-            <w:bookmarkEnd w:id="0"/>
-            <w:r>
-              <w:rPr>
-                <w:rFonts w:ascii="Arial" w:hAnsi="Arial" w:cs="Arial"/>
-                <w:sz w:val="20"/>
-                <w:szCs w:val="20"/>
-              </w:rPr>
-              <w:t xml:space="preserve">ons can be performed easily and in an understandable way, how to perform events and dispatch them so it is easy to implement more, what are </w:t>
+              <w:t xml:space="preserve"> code so events actions and animations can be performed easily and in an understandable way, how to perform events and dispatch them so it is easy to implement more, what are </w:t>
             </w:r>
             <w:commentRangeStart w:id="1"/>
             <w:proofErr w:type="spellStart"/>

</xml_diff>

<commit_message>
Fixed camera and text, IT WORKS!
</commit_message>
<xml_diff>
--- a/IMAT3904_RadoslawZajdelP17215040_Report.docx
+++ b/IMAT3904_RadoslawZajdelP17215040_Report.docx
@@ -552,6 +552,65 @@
               <w:t>There was an in-depth testing performed on implemented events, including resizing the window, closing it, measuring the position of focus of the mouse on the window, measuring the position of the mouse and mouse buttons presses and releases. Testing events gave me an opportunity to test relevant dispatcher functionality. More tests would have been done if time management of the project were done more efficient.</w:t>
             </w:r>
           </w:p>
+          <w:p>
+            <w:pPr>
+              <w:rPr>
+                <w:rFonts w:ascii="Arial" w:hAnsi="Arial" w:cs="Arial"/>
+                <w:sz w:val="20"/>
+                <w:szCs w:val="20"/>
+              </w:rPr>
+            </w:pPr>
+            <w:r>
+              <w:rPr>
+                <w:rFonts w:ascii="Arial" w:hAnsi="Arial" w:cs="Arial"/>
+                <w:sz w:val="20"/>
+                <w:szCs w:val="20"/>
+              </w:rPr>
+              <w:t xml:space="preserve">There is a </w:t>
+            </w:r>
+            <w:proofErr w:type="spellStart"/>
+            <w:r>
+              <w:rPr>
+                <w:rFonts w:ascii="Arial" w:hAnsi="Arial" w:cs="Arial"/>
+                <w:sz w:val="20"/>
+                <w:szCs w:val="20"/>
+              </w:rPr>
+              <w:t>blackbox</w:t>
+            </w:r>
+            <w:proofErr w:type="spellEnd"/>
+            <w:r>
+              <w:rPr>
+                <w:rFonts w:ascii="Arial" w:hAnsi="Arial" w:cs="Arial"/>
+                <w:sz w:val="20"/>
+                <w:szCs w:val="20"/>
+              </w:rPr>
+              <w:t xml:space="preserve"> testing done</w:t>
+            </w:r>
+            <w:r>
+              <w:rPr>
+                <w:rFonts w:ascii="Arial" w:hAnsi="Arial" w:cs="Arial"/>
+                <w:sz w:val="20"/>
+                <w:szCs w:val="20"/>
+              </w:rPr>
+              <w:t xml:space="preserve"> </w:t>
+            </w:r>
+            <w:r>
+              <w:rPr>
+                <w:rFonts w:ascii="Arial" w:hAnsi="Arial" w:cs="Arial"/>
+                <w:sz w:val="20"/>
+                <w:szCs w:val="20"/>
+              </w:rPr>
+              <w:t>and it is in the bottom of this document</w:t>
+            </w:r>
+            <w:r>
+              <w:rPr>
+                <w:rFonts w:ascii="Arial" w:hAnsi="Arial" w:cs="Arial"/>
+                <w:sz w:val="20"/>
+                <w:szCs w:val="20"/>
+              </w:rPr>
+              <w:t>.</w:t>
+            </w:r>
+          </w:p>
         </w:tc>
       </w:tr>
       <w:tr>
@@ -724,8 +783,6 @@
               </w:rPr>
               <w:t xml:space="preserve"> and it significantly moved the work forward. The most efficiently spent time was in the last week before deadline, where many things like cameras, layers, resource manager and text was implemented.</w:t>
             </w:r>
-            <w:bookmarkStart w:id="0" w:name="_GoBack"/>
-            <w:bookmarkEnd w:id="0"/>
           </w:p>
         </w:tc>
       </w:tr>
@@ -922,7 +979,7 @@
               </w:rPr>
               <w:t xml:space="preserve"> code so events actions and animations can be performed easily and in an understandable way, how to perform events and dispatch them so it is easy to implement more, what are </w:t>
             </w:r>
-            <w:commentRangeStart w:id="1"/>
+            <w:commentRangeStart w:id="0"/>
             <w:proofErr w:type="spellStart"/>
             <w:r>
               <w:rPr>
@@ -941,12 +998,12 @@
               </w:rPr>
               <w:t xml:space="preserve"> </w:t>
             </w:r>
-            <w:commentRangeEnd w:id="1"/>
+            <w:commentRangeEnd w:id="0"/>
             <w:r>
               <w:rPr>
                 <w:rStyle w:val="CommentReference"/>
               </w:rPr>
-              <w:commentReference w:id="1"/>
+              <w:commentReference w:id="0"/>
             </w:r>
             <w:r>
               <w:rPr>
@@ -1037,6 +1094,1146 @@
                 <w:szCs w:val="20"/>
               </w:rPr>
               <w:t>If given a chance to start the work on this project again, I would prepare a detailed plan on what needs to be done and strictly stick to it. I would also start spending more time on the project every week. A good idea would be to do more online research and try to reach to lecturers and lab tutors more often to find feedback and hear tips for development.</w:t>
+            </w:r>
+          </w:p>
+        </w:tc>
+      </w:tr>
+    </w:tbl>
+    <w:p>
+      <w:pPr>
+        <w:rPr>
+          <w:rFonts w:ascii="Arial" w:hAnsi="Arial" w:cs="Arial"/>
+          <w:sz w:val="20"/>
+          <w:szCs w:val="20"/>
+        </w:rPr>
+      </w:pPr>
+    </w:p>
+    <w:tbl>
+      <w:tblPr>
+        <w:tblStyle w:val="TableGrid"/>
+        <w:tblW w:w="0" w:type="auto"/>
+        <w:tblLook w:val="04A0" w:firstRow="1" w:lastRow="0" w:firstColumn="1" w:lastColumn="0" w:noHBand="0" w:noVBand="1"/>
+      </w:tblPr>
+      <w:tblGrid>
+        <w:gridCol w:w="1128"/>
+        <w:gridCol w:w="1697"/>
+        <w:gridCol w:w="2127"/>
+        <w:gridCol w:w="2126"/>
+        <w:gridCol w:w="3368"/>
+      </w:tblGrid>
+      <w:tr>
+        <w:tc>
+          <w:tcPr>
+            <w:tcW w:w="1128" w:type="dxa"/>
+            <w:tcBorders>
+              <w:top w:val="single" w:sz="8" w:space="0" w:color="auto"/>
+              <w:left w:val="single" w:sz="8" w:space="0" w:color="auto"/>
+              <w:bottom w:val="single" w:sz="8" w:space="0" w:color="auto"/>
+              <w:right w:val="single" w:sz="8" w:space="0" w:color="auto"/>
+            </w:tcBorders>
+          </w:tcPr>
+          <w:p>
+            <w:pPr>
+              <w:rPr>
+                <w:rFonts w:ascii="Arial" w:hAnsi="Arial" w:cs="Arial"/>
+                <w:b/>
+                <w:sz w:val="20"/>
+                <w:szCs w:val="20"/>
+              </w:rPr>
+            </w:pPr>
+            <w:r>
+              <w:rPr>
+                <w:rFonts w:ascii="Arial" w:hAnsi="Arial" w:cs="Arial"/>
+                <w:b/>
+                <w:sz w:val="20"/>
+                <w:szCs w:val="20"/>
+              </w:rPr>
+              <w:t>Test No.</w:t>
+            </w:r>
+          </w:p>
+        </w:tc>
+        <w:tc>
+          <w:tcPr>
+            <w:tcW w:w="1697" w:type="dxa"/>
+            <w:tcBorders>
+              <w:top w:val="single" w:sz="8" w:space="0" w:color="auto"/>
+              <w:left w:val="single" w:sz="8" w:space="0" w:color="auto"/>
+              <w:bottom w:val="single" w:sz="8" w:space="0" w:color="auto"/>
+              <w:right w:val="single" w:sz="8" w:space="0" w:color="auto"/>
+            </w:tcBorders>
+          </w:tcPr>
+          <w:p>
+            <w:pPr>
+              <w:rPr>
+                <w:rFonts w:ascii="Arial" w:hAnsi="Arial" w:cs="Arial"/>
+                <w:b/>
+                <w:sz w:val="20"/>
+                <w:szCs w:val="20"/>
+              </w:rPr>
+            </w:pPr>
+            <w:r>
+              <w:rPr>
+                <w:rFonts w:ascii="Arial" w:hAnsi="Arial" w:cs="Arial"/>
+                <w:b/>
+                <w:sz w:val="20"/>
+                <w:szCs w:val="20"/>
+              </w:rPr>
+              <w:t>Test performed</w:t>
+            </w:r>
+          </w:p>
+        </w:tc>
+        <w:tc>
+          <w:tcPr>
+            <w:tcW w:w="2127" w:type="dxa"/>
+            <w:tcBorders>
+              <w:top w:val="single" w:sz="8" w:space="0" w:color="auto"/>
+              <w:left w:val="single" w:sz="8" w:space="0" w:color="auto"/>
+              <w:bottom w:val="single" w:sz="8" w:space="0" w:color="auto"/>
+              <w:right w:val="single" w:sz="8" w:space="0" w:color="auto"/>
+            </w:tcBorders>
+          </w:tcPr>
+          <w:p>
+            <w:pPr>
+              <w:rPr>
+                <w:rFonts w:ascii="Arial" w:hAnsi="Arial" w:cs="Arial"/>
+                <w:b/>
+                <w:sz w:val="20"/>
+                <w:szCs w:val="20"/>
+              </w:rPr>
+            </w:pPr>
+            <w:r>
+              <w:rPr>
+                <w:rFonts w:ascii="Arial" w:hAnsi="Arial" w:cs="Arial"/>
+                <w:b/>
+                <w:sz w:val="20"/>
+                <w:szCs w:val="20"/>
+              </w:rPr>
+              <w:t>Expected result</w:t>
+            </w:r>
+          </w:p>
+        </w:tc>
+        <w:tc>
+          <w:tcPr>
+            <w:tcW w:w="2126" w:type="dxa"/>
+            <w:tcBorders>
+              <w:top w:val="single" w:sz="8" w:space="0" w:color="auto"/>
+              <w:left w:val="single" w:sz="8" w:space="0" w:color="auto"/>
+              <w:bottom w:val="single" w:sz="8" w:space="0" w:color="auto"/>
+              <w:right w:val="single" w:sz="8" w:space="0" w:color="auto"/>
+            </w:tcBorders>
+          </w:tcPr>
+          <w:p>
+            <w:pPr>
+              <w:rPr>
+                <w:rFonts w:ascii="Arial" w:hAnsi="Arial" w:cs="Arial"/>
+                <w:b/>
+                <w:sz w:val="20"/>
+                <w:szCs w:val="20"/>
+              </w:rPr>
+            </w:pPr>
+            <w:r>
+              <w:rPr>
+                <w:rFonts w:ascii="Arial" w:hAnsi="Arial" w:cs="Arial"/>
+                <w:b/>
+                <w:sz w:val="20"/>
+                <w:szCs w:val="20"/>
+              </w:rPr>
+              <w:t>Received result</w:t>
+            </w:r>
+          </w:p>
+        </w:tc>
+        <w:tc>
+          <w:tcPr>
+            <w:tcW w:w="3368" w:type="dxa"/>
+            <w:tcBorders>
+              <w:top w:val="single" w:sz="8" w:space="0" w:color="auto"/>
+              <w:left w:val="single" w:sz="8" w:space="0" w:color="auto"/>
+              <w:bottom w:val="single" w:sz="8" w:space="0" w:color="auto"/>
+              <w:right w:val="single" w:sz="8" w:space="0" w:color="auto"/>
+            </w:tcBorders>
+          </w:tcPr>
+          <w:p>
+            <w:pPr>
+              <w:rPr>
+                <w:rFonts w:ascii="Arial" w:hAnsi="Arial" w:cs="Arial"/>
+                <w:b/>
+                <w:sz w:val="20"/>
+                <w:szCs w:val="20"/>
+              </w:rPr>
+            </w:pPr>
+            <w:r>
+              <w:rPr>
+                <w:rFonts w:ascii="Arial" w:hAnsi="Arial" w:cs="Arial"/>
+                <w:b/>
+                <w:sz w:val="20"/>
+                <w:szCs w:val="20"/>
+              </w:rPr>
+              <w:t>Problem description and p</w:t>
+            </w:r>
+            <w:r>
+              <w:rPr>
+                <w:rFonts w:ascii="Arial" w:hAnsi="Arial" w:cs="Arial"/>
+                <w:b/>
+                <w:sz w:val="20"/>
+                <w:szCs w:val="20"/>
+              </w:rPr>
+              <w:t>otential fix</w:t>
+            </w:r>
+          </w:p>
+        </w:tc>
+      </w:tr>
+      <w:tr>
+        <w:tc>
+          <w:tcPr>
+            <w:tcW w:w="1128" w:type="dxa"/>
+            <w:tcBorders>
+              <w:top w:val="single" w:sz="8" w:space="0" w:color="auto"/>
+            </w:tcBorders>
+          </w:tcPr>
+          <w:p>
+            <w:pPr>
+              <w:rPr>
+                <w:rFonts w:ascii="Arial" w:hAnsi="Arial" w:cs="Arial"/>
+                <w:sz w:val="20"/>
+                <w:szCs w:val="20"/>
+              </w:rPr>
+            </w:pPr>
+            <w:r>
+              <w:rPr>
+                <w:rFonts w:ascii="Arial" w:hAnsi="Arial" w:cs="Arial"/>
+                <w:sz w:val="20"/>
+                <w:szCs w:val="20"/>
+              </w:rPr>
+              <w:t>1</w:t>
+            </w:r>
+          </w:p>
+        </w:tc>
+        <w:tc>
+          <w:tcPr>
+            <w:tcW w:w="1697" w:type="dxa"/>
+            <w:tcBorders>
+              <w:top w:val="single" w:sz="8" w:space="0" w:color="auto"/>
+            </w:tcBorders>
+          </w:tcPr>
+          <w:p>
+            <w:pPr>
+              <w:rPr>
+                <w:rFonts w:ascii="Arial" w:hAnsi="Arial" w:cs="Arial"/>
+                <w:sz w:val="20"/>
+                <w:szCs w:val="20"/>
+              </w:rPr>
+            </w:pPr>
+            <w:r>
+              <w:rPr>
+                <w:rFonts w:ascii="Arial" w:hAnsi="Arial" w:cs="Arial"/>
+                <w:sz w:val="20"/>
+                <w:szCs w:val="20"/>
+              </w:rPr>
+              <w:t>Close event with ESC</w:t>
+            </w:r>
+          </w:p>
+        </w:tc>
+        <w:tc>
+          <w:tcPr>
+            <w:tcW w:w="2127" w:type="dxa"/>
+            <w:tcBorders>
+              <w:top w:val="single" w:sz="8" w:space="0" w:color="auto"/>
+            </w:tcBorders>
+          </w:tcPr>
+          <w:p>
+            <w:pPr>
+              <w:rPr>
+                <w:rFonts w:ascii="Arial" w:hAnsi="Arial" w:cs="Arial"/>
+                <w:sz w:val="20"/>
+                <w:szCs w:val="20"/>
+              </w:rPr>
+            </w:pPr>
+            <w:r>
+              <w:rPr>
+                <w:rFonts w:ascii="Arial" w:hAnsi="Arial" w:cs="Arial"/>
+                <w:sz w:val="20"/>
+                <w:szCs w:val="20"/>
+              </w:rPr>
+              <w:t>Window closes</w:t>
+            </w:r>
+          </w:p>
+        </w:tc>
+        <w:tc>
+          <w:tcPr>
+            <w:tcW w:w="2126" w:type="dxa"/>
+            <w:tcBorders>
+              <w:top w:val="single" w:sz="8" w:space="0" w:color="auto"/>
+            </w:tcBorders>
+          </w:tcPr>
+          <w:p>
+            <w:pPr>
+              <w:rPr>
+                <w:rFonts w:ascii="Arial" w:hAnsi="Arial" w:cs="Arial"/>
+                <w:sz w:val="20"/>
+                <w:szCs w:val="20"/>
+              </w:rPr>
+            </w:pPr>
+            <w:r>
+              <w:rPr>
+                <w:rFonts w:ascii="Arial" w:hAnsi="Arial" w:cs="Arial"/>
+                <w:sz w:val="20"/>
+                <w:szCs w:val="20"/>
+              </w:rPr>
+              <w:t>Window closed</w:t>
+            </w:r>
+          </w:p>
+        </w:tc>
+        <w:tc>
+          <w:tcPr>
+            <w:tcW w:w="3368" w:type="dxa"/>
+            <w:tcBorders>
+              <w:top w:val="single" w:sz="8" w:space="0" w:color="auto"/>
+            </w:tcBorders>
+          </w:tcPr>
+          <w:p>
+            <w:pPr>
+              <w:rPr>
+                <w:rFonts w:ascii="Arial" w:hAnsi="Arial" w:cs="Arial"/>
+                <w:sz w:val="20"/>
+                <w:szCs w:val="20"/>
+              </w:rPr>
+            </w:pPr>
+            <w:r>
+              <w:rPr>
+                <w:rFonts w:ascii="Arial" w:hAnsi="Arial" w:cs="Arial"/>
+                <w:sz w:val="20"/>
+                <w:szCs w:val="20"/>
+              </w:rPr>
+              <w:t>-</w:t>
+            </w:r>
+          </w:p>
+        </w:tc>
+      </w:tr>
+      <w:tr>
+        <w:tc>
+          <w:tcPr>
+            <w:tcW w:w="1128" w:type="dxa"/>
+          </w:tcPr>
+          <w:p>
+            <w:pPr>
+              <w:rPr>
+                <w:rFonts w:ascii="Arial" w:hAnsi="Arial" w:cs="Arial"/>
+                <w:sz w:val="20"/>
+                <w:szCs w:val="20"/>
+              </w:rPr>
+            </w:pPr>
+            <w:r>
+              <w:rPr>
+                <w:rFonts w:ascii="Arial" w:hAnsi="Arial" w:cs="Arial"/>
+                <w:sz w:val="20"/>
+                <w:szCs w:val="20"/>
+              </w:rPr>
+              <w:t>2</w:t>
+            </w:r>
+          </w:p>
+        </w:tc>
+        <w:tc>
+          <w:tcPr>
+            <w:tcW w:w="1697" w:type="dxa"/>
+          </w:tcPr>
+          <w:p>
+            <w:pPr>
+              <w:rPr>
+                <w:rFonts w:ascii="Arial" w:hAnsi="Arial" w:cs="Arial"/>
+                <w:sz w:val="20"/>
+                <w:szCs w:val="20"/>
+              </w:rPr>
+            </w:pPr>
+            <w:r>
+              <w:rPr>
+                <w:rFonts w:ascii="Arial" w:hAnsi="Arial" w:cs="Arial"/>
+                <w:sz w:val="20"/>
+                <w:szCs w:val="20"/>
+              </w:rPr>
+              <w:t>Resize event with dragging</w:t>
+            </w:r>
+          </w:p>
+        </w:tc>
+        <w:tc>
+          <w:tcPr>
+            <w:tcW w:w="2127" w:type="dxa"/>
+          </w:tcPr>
+          <w:p>
+            <w:pPr>
+              <w:rPr>
+                <w:rFonts w:ascii="Arial" w:hAnsi="Arial" w:cs="Arial"/>
+                <w:sz w:val="20"/>
+                <w:szCs w:val="20"/>
+              </w:rPr>
+            </w:pPr>
+            <w:r>
+              <w:rPr>
+                <w:rFonts w:ascii="Arial" w:hAnsi="Arial" w:cs="Arial"/>
+                <w:sz w:val="20"/>
+                <w:szCs w:val="20"/>
+              </w:rPr>
+              <w:t>The window changes its size and a message is shown</w:t>
+            </w:r>
+          </w:p>
+        </w:tc>
+        <w:tc>
+          <w:tcPr>
+            <w:tcW w:w="2126" w:type="dxa"/>
+          </w:tcPr>
+          <w:p>
+            <w:pPr>
+              <w:rPr>
+                <w:rFonts w:ascii="Arial" w:hAnsi="Arial" w:cs="Arial"/>
+                <w:sz w:val="20"/>
+                <w:szCs w:val="20"/>
+              </w:rPr>
+            </w:pPr>
+            <w:r>
+              <w:rPr>
+                <w:rFonts w:ascii="Arial" w:hAnsi="Arial" w:cs="Arial"/>
+                <w:sz w:val="20"/>
+                <w:szCs w:val="20"/>
+              </w:rPr>
+              <w:t>The window changed size and message was shown</w:t>
+            </w:r>
+          </w:p>
+        </w:tc>
+        <w:tc>
+          <w:tcPr>
+            <w:tcW w:w="3368" w:type="dxa"/>
+          </w:tcPr>
+          <w:p>
+            <w:pPr>
+              <w:rPr>
+                <w:rFonts w:ascii="Arial" w:hAnsi="Arial" w:cs="Arial"/>
+                <w:sz w:val="20"/>
+                <w:szCs w:val="20"/>
+              </w:rPr>
+            </w:pPr>
+            <w:r>
+              <w:rPr>
+                <w:rFonts w:ascii="Arial" w:hAnsi="Arial" w:cs="Arial"/>
+                <w:sz w:val="20"/>
+                <w:szCs w:val="20"/>
+              </w:rPr>
+              <w:t>-</w:t>
+            </w:r>
+          </w:p>
+        </w:tc>
+      </w:tr>
+      <w:tr>
+        <w:tc>
+          <w:tcPr>
+            <w:tcW w:w="1128" w:type="dxa"/>
+          </w:tcPr>
+          <w:p>
+            <w:pPr>
+              <w:rPr>
+                <w:rFonts w:ascii="Arial" w:hAnsi="Arial" w:cs="Arial"/>
+                <w:sz w:val="20"/>
+                <w:szCs w:val="20"/>
+              </w:rPr>
+            </w:pPr>
+            <w:r>
+              <w:rPr>
+                <w:rFonts w:ascii="Arial" w:hAnsi="Arial" w:cs="Arial"/>
+                <w:sz w:val="20"/>
+                <w:szCs w:val="20"/>
+              </w:rPr>
+              <w:t>3</w:t>
+            </w:r>
+          </w:p>
+        </w:tc>
+        <w:tc>
+          <w:tcPr>
+            <w:tcW w:w="1697" w:type="dxa"/>
+          </w:tcPr>
+          <w:p>
+            <w:pPr>
+              <w:rPr>
+                <w:rFonts w:ascii="Arial" w:hAnsi="Arial" w:cs="Arial"/>
+                <w:sz w:val="20"/>
+                <w:szCs w:val="20"/>
+              </w:rPr>
+            </w:pPr>
+            <w:r>
+              <w:rPr>
+                <w:rFonts w:ascii="Arial" w:hAnsi="Arial" w:cs="Arial"/>
+                <w:sz w:val="20"/>
+                <w:szCs w:val="20"/>
+              </w:rPr>
+              <w:t>Mouse move over the</w:t>
+            </w:r>
+            <w:r>
+              <w:rPr>
+                <w:rFonts w:ascii="Arial" w:hAnsi="Arial" w:cs="Arial"/>
+                <w:sz w:val="20"/>
+                <w:szCs w:val="20"/>
+              </w:rPr>
+              <w:t xml:space="preserve"> window event</w:t>
+            </w:r>
+          </w:p>
+        </w:tc>
+        <w:tc>
+          <w:tcPr>
+            <w:tcW w:w="2127" w:type="dxa"/>
+          </w:tcPr>
+          <w:p>
+            <w:pPr>
+              <w:rPr>
+                <w:rFonts w:ascii="Arial" w:hAnsi="Arial" w:cs="Arial"/>
+                <w:sz w:val="20"/>
+                <w:szCs w:val="20"/>
+              </w:rPr>
+            </w:pPr>
+            <w:r>
+              <w:rPr>
+                <w:rFonts w:ascii="Arial" w:hAnsi="Arial" w:cs="Arial"/>
+                <w:sz w:val="20"/>
+                <w:szCs w:val="20"/>
+              </w:rPr>
+              <w:t xml:space="preserve">Whenever a mouse </w:t>
+            </w:r>
+            <w:r>
+              <w:rPr>
+                <w:rFonts w:ascii="Arial" w:hAnsi="Arial" w:cs="Arial"/>
+                <w:sz w:val="20"/>
+                <w:szCs w:val="20"/>
+              </w:rPr>
+              <w:t>is moved</w:t>
+            </w:r>
+            <w:r>
+              <w:rPr>
+                <w:rFonts w:ascii="Arial" w:hAnsi="Arial" w:cs="Arial"/>
+                <w:sz w:val="20"/>
+                <w:szCs w:val="20"/>
+              </w:rPr>
+              <w:t xml:space="preserve"> over the window a message is shown</w:t>
+            </w:r>
+          </w:p>
+        </w:tc>
+        <w:tc>
+          <w:tcPr>
+            <w:tcW w:w="2126" w:type="dxa"/>
+          </w:tcPr>
+          <w:p>
+            <w:pPr>
+              <w:rPr>
+                <w:rFonts w:ascii="Arial" w:hAnsi="Arial" w:cs="Arial"/>
+                <w:sz w:val="20"/>
+                <w:szCs w:val="20"/>
+              </w:rPr>
+            </w:pPr>
+            <w:r>
+              <w:rPr>
+                <w:rFonts w:ascii="Arial" w:hAnsi="Arial" w:cs="Arial"/>
+                <w:sz w:val="20"/>
+                <w:szCs w:val="20"/>
+              </w:rPr>
+              <w:t xml:space="preserve">Whenever a mouse </w:t>
+            </w:r>
+            <w:r>
+              <w:rPr>
+                <w:rFonts w:ascii="Arial" w:hAnsi="Arial" w:cs="Arial"/>
+                <w:sz w:val="20"/>
+                <w:szCs w:val="20"/>
+              </w:rPr>
+              <w:t>was moved</w:t>
+            </w:r>
+            <w:r>
+              <w:rPr>
+                <w:rFonts w:ascii="Arial" w:hAnsi="Arial" w:cs="Arial"/>
+                <w:sz w:val="20"/>
+                <w:szCs w:val="20"/>
+              </w:rPr>
+              <w:t xml:space="preserve"> over the window a message with coordinates was shown.</w:t>
+            </w:r>
+          </w:p>
+        </w:tc>
+        <w:tc>
+          <w:tcPr>
+            <w:tcW w:w="3368" w:type="dxa"/>
+          </w:tcPr>
+          <w:p>
+            <w:pPr>
+              <w:rPr>
+                <w:rFonts w:ascii="Arial" w:hAnsi="Arial" w:cs="Arial"/>
+                <w:sz w:val="20"/>
+                <w:szCs w:val="20"/>
+              </w:rPr>
+            </w:pPr>
+            <w:r>
+              <w:rPr>
+                <w:rFonts w:ascii="Arial" w:hAnsi="Arial" w:cs="Arial"/>
+                <w:sz w:val="20"/>
+                <w:szCs w:val="20"/>
+              </w:rPr>
+              <w:t>-</w:t>
+            </w:r>
+          </w:p>
+        </w:tc>
+      </w:tr>
+      <w:tr>
+        <w:tc>
+          <w:tcPr>
+            <w:tcW w:w="1128" w:type="dxa"/>
+          </w:tcPr>
+          <w:p>
+            <w:pPr>
+              <w:rPr>
+                <w:rFonts w:ascii="Arial" w:hAnsi="Arial" w:cs="Arial"/>
+                <w:sz w:val="20"/>
+                <w:szCs w:val="20"/>
+              </w:rPr>
+            </w:pPr>
+            <w:r>
+              <w:rPr>
+                <w:rFonts w:ascii="Arial" w:hAnsi="Arial" w:cs="Arial"/>
+                <w:sz w:val="20"/>
+                <w:szCs w:val="20"/>
+              </w:rPr>
+              <w:t>4</w:t>
+            </w:r>
+          </w:p>
+        </w:tc>
+        <w:tc>
+          <w:tcPr>
+            <w:tcW w:w="1697" w:type="dxa"/>
+          </w:tcPr>
+          <w:p>
+            <w:pPr>
+              <w:rPr>
+                <w:rFonts w:ascii="Arial" w:hAnsi="Arial" w:cs="Arial"/>
+                <w:sz w:val="20"/>
+                <w:szCs w:val="20"/>
+              </w:rPr>
+            </w:pPr>
+            <w:r>
+              <w:rPr>
+                <w:rFonts w:ascii="Arial" w:hAnsi="Arial" w:cs="Arial"/>
+                <w:sz w:val="20"/>
+                <w:szCs w:val="20"/>
+              </w:rPr>
+              <w:t>Mouse button press and release events</w:t>
+            </w:r>
+          </w:p>
+        </w:tc>
+        <w:tc>
+          <w:tcPr>
+            <w:tcW w:w="2127" w:type="dxa"/>
+          </w:tcPr>
+          <w:p>
+            <w:pPr>
+              <w:rPr>
+                <w:rFonts w:ascii="Arial" w:hAnsi="Arial" w:cs="Arial"/>
+                <w:sz w:val="20"/>
+                <w:szCs w:val="20"/>
+              </w:rPr>
+            </w:pPr>
+            <w:r>
+              <w:rPr>
+                <w:rFonts w:ascii="Arial" w:hAnsi="Arial" w:cs="Arial"/>
+                <w:sz w:val="20"/>
+                <w:szCs w:val="20"/>
+              </w:rPr>
+              <w:t>Whenever a mouse button is pressed a message is shown</w:t>
+            </w:r>
+          </w:p>
+        </w:tc>
+        <w:tc>
+          <w:tcPr>
+            <w:tcW w:w="2126" w:type="dxa"/>
+          </w:tcPr>
+          <w:p>
+            <w:pPr>
+              <w:rPr>
+                <w:rFonts w:ascii="Arial" w:hAnsi="Arial" w:cs="Arial"/>
+                <w:sz w:val="20"/>
+                <w:szCs w:val="20"/>
+              </w:rPr>
+            </w:pPr>
+            <w:r>
+              <w:rPr>
+                <w:rFonts w:ascii="Arial" w:hAnsi="Arial" w:cs="Arial"/>
+                <w:sz w:val="20"/>
+                <w:szCs w:val="20"/>
+              </w:rPr>
+              <w:t>The message was not shown</w:t>
+            </w:r>
+          </w:p>
+        </w:tc>
+        <w:tc>
+          <w:tcPr>
+            <w:tcW w:w="3368" w:type="dxa"/>
+          </w:tcPr>
+          <w:p>
+            <w:pPr>
+              <w:rPr>
+                <w:rFonts w:ascii="Arial" w:hAnsi="Arial" w:cs="Arial"/>
+                <w:sz w:val="20"/>
+                <w:szCs w:val="20"/>
+              </w:rPr>
+            </w:pPr>
+            <w:r>
+              <w:rPr>
+                <w:rFonts w:ascii="Arial" w:hAnsi="Arial" w:cs="Arial"/>
+                <w:sz w:val="20"/>
+                <w:szCs w:val="20"/>
+              </w:rPr>
+              <w:t xml:space="preserve">The problem was diagnosed with the </w:t>
+            </w:r>
+            <w:proofErr w:type="spellStart"/>
+            <w:r>
+              <w:rPr>
+                <w:rFonts w:ascii="Arial" w:hAnsi="Arial" w:cs="Arial"/>
+                <w:sz w:val="20"/>
+                <w:szCs w:val="20"/>
+              </w:rPr>
+              <w:t>GLFWCodes.h</w:t>
+            </w:r>
+            <w:proofErr w:type="spellEnd"/>
+            <w:r>
+              <w:rPr>
+                <w:rFonts w:ascii="Arial" w:hAnsi="Arial" w:cs="Arial"/>
+                <w:sz w:val="20"/>
+                <w:szCs w:val="20"/>
+              </w:rPr>
+              <w:t xml:space="preserve"> file, where not all codes were implemented and some of them were implemented incorrectly. Reworking the file helped solve the problem.</w:t>
+            </w:r>
+          </w:p>
+        </w:tc>
+      </w:tr>
+      <w:tr>
+        <w:tc>
+          <w:tcPr>
+            <w:tcW w:w="1128" w:type="dxa"/>
+          </w:tcPr>
+          <w:p>
+            <w:pPr>
+              <w:rPr>
+                <w:rFonts w:ascii="Arial" w:hAnsi="Arial" w:cs="Arial"/>
+                <w:sz w:val="20"/>
+                <w:szCs w:val="20"/>
+              </w:rPr>
+            </w:pPr>
+            <w:r>
+              <w:rPr>
+                <w:rFonts w:ascii="Arial" w:hAnsi="Arial" w:cs="Arial"/>
+                <w:sz w:val="20"/>
+                <w:szCs w:val="20"/>
+              </w:rPr>
+              <w:lastRenderedPageBreak/>
+              <w:t>5</w:t>
+            </w:r>
+          </w:p>
+        </w:tc>
+        <w:tc>
+          <w:tcPr>
+            <w:tcW w:w="1697" w:type="dxa"/>
+          </w:tcPr>
+          <w:p>
+            <w:pPr>
+              <w:rPr>
+                <w:rFonts w:ascii="Arial" w:hAnsi="Arial" w:cs="Arial"/>
+                <w:sz w:val="20"/>
+                <w:szCs w:val="20"/>
+              </w:rPr>
+            </w:pPr>
+            <w:r>
+              <w:rPr>
+                <w:rFonts w:ascii="Arial" w:hAnsi="Arial" w:cs="Arial"/>
+                <w:sz w:val="20"/>
+                <w:szCs w:val="20"/>
+              </w:rPr>
+              <w:t>Data dispatching for shaders</w:t>
+            </w:r>
+          </w:p>
+        </w:tc>
+        <w:tc>
+          <w:tcPr>
+            <w:tcW w:w="2127" w:type="dxa"/>
+          </w:tcPr>
+          <w:p>
+            <w:pPr>
+              <w:rPr>
+                <w:rFonts w:ascii="Arial" w:hAnsi="Arial" w:cs="Arial"/>
+                <w:sz w:val="20"/>
+                <w:szCs w:val="20"/>
+              </w:rPr>
+            </w:pPr>
+            <w:r>
+              <w:rPr>
+                <w:rFonts w:ascii="Arial" w:hAnsi="Arial" w:cs="Arial"/>
+                <w:sz w:val="20"/>
+                <w:szCs w:val="20"/>
+              </w:rPr>
+              <w:t>Dispatch</w:t>
+            </w:r>
+            <w:r>
+              <w:rPr>
+                <w:rFonts w:ascii="Arial" w:hAnsi="Arial" w:cs="Arial"/>
+                <w:sz w:val="20"/>
+                <w:szCs w:val="20"/>
+              </w:rPr>
+              <w:t>ed</w:t>
+            </w:r>
+            <w:r>
+              <w:rPr>
+                <w:rFonts w:ascii="Arial" w:hAnsi="Arial" w:cs="Arial"/>
+                <w:sz w:val="20"/>
+                <w:szCs w:val="20"/>
+              </w:rPr>
+              <w:t xml:space="preserve"> shaders with the use of </w:t>
+            </w:r>
+            <w:proofErr w:type="spellStart"/>
+            <w:r>
+              <w:rPr>
+                <w:rFonts w:ascii="Arial" w:hAnsi="Arial" w:cs="Arial"/>
+                <w:sz w:val="20"/>
+                <w:szCs w:val="20"/>
+              </w:rPr>
+              <w:t>uploadData</w:t>
+            </w:r>
+            <w:proofErr w:type="spellEnd"/>
+            <w:r>
+              <w:rPr>
+                <w:rFonts w:ascii="Arial" w:hAnsi="Arial" w:cs="Arial"/>
+                <w:sz w:val="20"/>
+                <w:szCs w:val="20"/>
+              </w:rPr>
+              <w:t xml:space="preserve"> function</w:t>
+            </w:r>
+          </w:p>
+        </w:tc>
+        <w:tc>
+          <w:tcPr>
+            <w:tcW w:w="2126" w:type="dxa"/>
+          </w:tcPr>
+          <w:p>
+            <w:pPr>
+              <w:rPr>
+                <w:rFonts w:ascii="Arial" w:hAnsi="Arial" w:cs="Arial"/>
+                <w:sz w:val="20"/>
+                <w:szCs w:val="20"/>
+              </w:rPr>
+            </w:pPr>
+          </w:p>
+          <w:p>
+            <w:pPr>
+              <w:rPr>
+                <w:rFonts w:ascii="Arial" w:hAnsi="Arial" w:cs="Arial"/>
+                <w:sz w:val="20"/>
+                <w:szCs w:val="20"/>
+              </w:rPr>
+            </w:pPr>
+            <w:r>
+              <w:rPr>
+                <w:rFonts w:ascii="Arial" w:hAnsi="Arial" w:cs="Arial"/>
+                <w:sz w:val="20"/>
+                <w:szCs w:val="20"/>
+              </w:rPr>
+              <w:t>The data was not dispatched at all</w:t>
+            </w:r>
+          </w:p>
+        </w:tc>
+        <w:tc>
+          <w:tcPr>
+            <w:tcW w:w="3368" w:type="dxa"/>
+          </w:tcPr>
+          <w:p>
+            <w:pPr>
+              <w:rPr>
+                <w:rFonts w:ascii="Arial" w:hAnsi="Arial" w:cs="Arial"/>
+                <w:sz w:val="20"/>
+                <w:szCs w:val="20"/>
+              </w:rPr>
+            </w:pPr>
+            <w:r>
+              <w:rPr>
+                <w:rFonts w:ascii="Arial" w:hAnsi="Arial" w:cs="Arial"/>
+                <w:sz w:val="20"/>
+                <w:szCs w:val="20"/>
+              </w:rPr>
+              <w:t xml:space="preserve">The function needed to be reworked as it was not written correctly. Additional online research was necessary to be done to </w:t>
+            </w:r>
+            <w:r>
+              <w:rPr>
+                <w:rFonts w:ascii="Arial" w:hAnsi="Arial" w:cs="Arial"/>
+                <w:sz w:val="20"/>
+                <w:szCs w:val="20"/>
+              </w:rPr>
+              <w:t>understand how the dispatching works.</w:t>
+            </w:r>
+          </w:p>
+        </w:tc>
+      </w:tr>
+      <w:tr>
+        <w:tc>
+          <w:tcPr>
+            <w:tcW w:w="1128" w:type="dxa"/>
+          </w:tcPr>
+          <w:p>
+            <w:pPr>
+              <w:rPr>
+                <w:rFonts w:ascii="Arial" w:hAnsi="Arial" w:cs="Arial"/>
+                <w:sz w:val="20"/>
+                <w:szCs w:val="20"/>
+              </w:rPr>
+            </w:pPr>
+            <w:r>
+              <w:rPr>
+                <w:rFonts w:ascii="Arial" w:hAnsi="Arial" w:cs="Arial"/>
+                <w:sz w:val="20"/>
+                <w:szCs w:val="20"/>
+              </w:rPr>
+              <w:t>6</w:t>
+            </w:r>
+          </w:p>
+        </w:tc>
+        <w:tc>
+          <w:tcPr>
+            <w:tcW w:w="1697" w:type="dxa"/>
+          </w:tcPr>
+          <w:p>
+            <w:pPr>
+              <w:jc w:val="center"/>
+              <w:rPr>
+                <w:rFonts w:ascii="Arial" w:hAnsi="Arial" w:cs="Arial"/>
+                <w:sz w:val="20"/>
+                <w:szCs w:val="20"/>
+              </w:rPr>
+            </w:pPr>
+            <w:r>
+              <w:rPr>
+                <w:rFonts w:ascii="Arial" w:hAnsi="Arial" w:cs="Arial"/>
+                <w:sz w:val="20"/>
+                <w:szCs w:val="20"/>
+              </w:rPr>
+              <w:t>Text showing on the screen</w:t>
+            </w:r>
+          </w:p>
+        </w:tc>
+        <w:tc>
+          <w:tcPr>
+            <w:tcW w:w="2127" w:type="dxa"/>
+          </w:tcPr>
+          <w:p>
+            <w:pPr>
+              <w:rPr>
+                <w:rFonts w:ascii="Arial" w:hAnsi="Arial" w:cs="Arial"/>
+                <w:sz w:val="20"/>
+                <w:szCs w:val="20"/>
+              </w:rPr>
+            </w:pPr>
+            <w:r>
+              <w:rPr>
+                <w:rFonts w:ascii="Arial" w:hAnsi="Arial" w:cs="Arial"/>
+                <w:sz w:val="20"/>
+                <w:szCs w:val="20"/>
+              </w:rPr>
+              <w:t>Text is shown on the screen</w:t>
+            </w:r>
+          </w:p>
+        </w:tc>
+        <w:tc>
+          <w:tcPr>
+            <w:tcW w:w="2126" w:type="dxa"/>
+          </w:tcPr>
+          <w:p>
+            <w:pPr>
+              <w:rPr>
+                <w:rFonts w:ascii="Arial" w:hAnsi="Arial" w:cs="Arial"/>
+                <w:sz w:val="20"/>
+                <w:szCs w:val="20"/>
+              </w:rPr>
+            </w:pPr>
+            <w:r>
+              <w:rPr>
+                <w:rFonts w:ascii="Arial" w:hAnsi="Arial" w:cs="Arial"/>
+                <w:sz w:val="20"/>
+                <w:szCs w:val="20"/>
+              </w:rPr>
+              <w:t>There was no text on the screen</w:t>
+            </w:r>
+          </w:p>
+        </w:tc>
+        <w:tc>
+          <w:tcPr>
+            <w:tcW w:w="3368" w:type="dxa"/>
+          </w:tcPr>
+          <w:p>
+            <w:pPr>
+              <w:rPr>
+                <w:rFonts w:ascii="Arial" w:hAnsi="Arial" w:cs="Arial"/>
+                <w:sz w:val="20"/>
+                <w:szCs w:val="20"/>
+              </w:rPr>
+            </w:pPr>
+            <w:r>
+              <w:rPr>
+                <w:rFonts w:ascii="Arial" w:hAnsi="Arial" w:cs="Arial"/>
+                <w:sz w:val="20"/>
+                <w:szCs w:val="20"/>
+              </w:rPr>
+              <w:t xml:space="preserve">There was a problem with </w:t>
+            </w:r>
+            <w:proofErr w:type="spellStart"/>
+            <w:r>
+              <w:rPr>
+                <w:rFonts w:ascii="Arial" w:hAnsi="Arial" w:cs="Arial"/>
+                <w:sz w:val="20"/>
+                <w:szCs w:val="20"/>
+              </w:rPr>
+              <w:t>set</w:t>
+            </w:r>
+            <w:r>
+              <w:rPr>
+                <w:rFonts w:ascii="Arial" w:hAnsi="Arial" w:cs="Arial"/>
+                <w:sz w:val="20"/>
+                <w:szCs w:val="20"/>
+              </w:rPr>
+              <w:t>DataElement</w:t>
+            </w:r>
+            <w:proofErr w:type="spellEnd"/>
+            <w:r>
+              <w:rPr>
+                <w:rFonts w:ascii="Arial" w:hAnsi="Arial" w:cs="Arial"/>
+                <w:sz w:val="20"/>
+                <w:szCs w:val="20"/>
+              </w:rPr>
+              <w:t xml:space="preserve"> function in OpenGLMaterial.cpp file, it was fixed.</w:t>
+            </w:r>
+          </w:p>
+        </w:tc>
+      </w:tr>
+      <w:tr>
+        <w:tc>
+          <w:tcPr>
+            <w:tcW w:w="1128" w:type="dxa"/>
+          </w:tcPr>
+          <w:p>
+            <w:pPr>
+              <w:rPr>
+                <w:rFonts w:ascii="Arial" w:hAnsi="Arial" w:cs="Arial"/>
+                <w:sz w:val="20"/>
+                <w:szCs w:val="20"/>
+              </w:rPr>
+            </w:pPr>
+            <w:r>
+              <w:rPr>
+                <w:rFonts w:ascii="Arial" w:hAnsi="Arial" w:cs="Arial"/>
+                <w:sz w:val="20"/>
+                <w:szCs w:val="20"/>
+              </w:rPr>
+              <w:t>7</w:t>
+            </w:r>
+          </w:p>
+        </w:tc>
+        <w:tc>
+          <w:tcPr>
+            <w:tcW w:w="1697" w:type="dxa"/>
+          </w:tcPr>
+          <w:p>
+            <w:pPr>
+              <w:rPr>
+                <w:rFonts w:ascii="Arial" w:hAnsi="Arial" w:cs="Arial"/>
+                <w:sz w:val="20"/>
+                <w:szCs w:val="20"/>
+              </w:rPr>
+            </w:pPr>
+            <w:r>
+              <w:rPr>
+                <w:rFonts w:ascii="Arial" w:hAnsi="Arial" w:cs="Arial"/>
+                <w:sz w:val="20"/>
+                <w:szCs w:val="20"/>
+              </w:rPr>
+              <w:t>Loading a texture for text displaying</w:t>
+            </w:r>
+          </w:p>
+        </w:tc>
+        <w:tc>
+          <w:tcPr>
+            <w:tcW w:w="2127" w:type="dxa"/>
+          </w:tcPr>
+          <w:p>
+            <w:pPr>
+              <w:rPr>
+                <w:rFonts w:ascii="Arial" w:hAnsi="Arial" w:cs="Arial"/>
+                <w:sz w:val="20"/>
+                <w:szCs w:val="20"/>
+              </w:rPr>
+            </w:pPr>
+            <w:r>
+              <w:rPr>
+                <w:rFonts w:ascii="Arial" w:hAnsi="Arial" w:cs="Arial"/>
+                <w:sz w:val="20"/>
+                <w:szCs w:val="20"/>
+              </w:rPr>
+              <w:t>The texture will be “DMU engine”.</w:t>
+            </w:r>
+          </w:p>
+        </w:tc>
+        <w:tc>
+          <w:tcPr>
+            <w:tcW w:w="2126" w:type="dxa"/>
+          </w:tcPr>
+          <w:p>
+            <w:pPr>
+              <w:rPr>
+                <w:rFonts w:ascii="Arial" w:hAnsi="Arial" w:cs="Arial"/>
+                <w:sz w:val="20"/>
+                <w:szCs w:val="20"/>
+              </w:rPr>
+            </w:pPr>
+            <w:r>
+              <w:rPr>
+                <w:rFonts w:ascii="Arial" w:hAnsi="Arial" w:cs="Arial"/>
+                <w:sz w:val="20"/>
+                <w:szCs w:val="20"/>
+              </w:rPr>
+              <w:t>The texture was different than “DMU engine”.</w:t>
+            </w:r>
+            <w:bookmarkStart w:id="1" w:name="_GoBack"/>
+            <w:bookmarkEnd w:id="1"/>
+          </w:p>
+        </w:tc>
+        <w:tc>
+          <w:tcPr>
+            <w:tcW w:w="3368" w:type="dxa"/>
+          </w:tcPr>
+          <w:p>
+            <w:pPr>
+              <w:rPr>
+                <w:rFonts w:ascii="Arial" w:hAnsi="Arial" w:cs="Arial"/>
+                <w:sz w:val="20"/>
+                <w:szCs w:val="20"/>
+              </w:rPr>
+            </w:pPr>
+            <w:r>
+              <w:rPr>
+                <w:rFonts w:ascii="Arial" w:hAnsi="Arial" w:cs="Arial"/>
+                <w:sz w:val="20"/>
+                <w:szCs w:val="20"/>
+              </w:rPr>
+              <w:t xml:space="preserve">A string </w:t>
+            </w:r>
+            <w:proofErr w:type="spellStart"/>
+            <w:r>
+              <w:rPr>
+                <w:rFonts w:ascii="Arial" w:hAnsi="Arial" w:cs="Arial"/>
+                <w:sz w:val="20"/>
+                <w:szCs w:val="20"/>
+              </w:rPr>
+              <w:t>filepath</w:t>
+            </w:r>
+            <w:proofErr w:type="spellEnd"/>
+            <w:r>
+              <w:rPr>
+                <w:rFonts w:ascii="Arial" w:hAnsi="Arial" w:cs="Arial"/>
+                <w:sz w:val="20"/>
+                <w:szCs w:val="20"/>
+              </w:rPr>
+              <w:t xml:space="preserve"> needed to be fixed.</w:t>
             </w:r>
           </w:p>
         </w:tc>
@@ -1063,7 +2260,7 @@
 
 <file path=word/comments.xml><?xml version="1.0" encoding="utf-8"?>
 <w:comments xmlns:wpc="http://schemas.microsoft.com/office/word/2010/wordprocessingCanvas" xmlns:cx="http://schemas.microsoft.com/office/drawing/2014/chartex" xmlns:cx1="http://schemas.microsoft.com/office/drawing/2015/9/8/chartex" xmlns:cx2="http://schemas.microsoft.com/office/drawing/2015/10/21/chartex" xmlns:cx3="http://schemas.microsoft.com/office/drawing/2016/5/9/chartex" xmlns:cx4="http://schemas.microsoft.com/office/drawing/2016/5/10/chartex" xmlns:cx5="http://schemas.microsoft.com/office/drawing/2016/5/11/chartex" xmlns:cx6="http://schemas.microsoft.com/office/drawing/2016/5/12/chartex" xmlns:cx7="http://schemas.microsoft.com/office/drawing/2016/5/13/chartex" xmlns:cx8="http://schemas.microsoft.com/office/drawing/2016/5/14/chartex" xmlns:mc="http://schemas.openxmlformats.org/markup-compatibility/2006" xmlns:aink="http://schemas.microsoft.com/office/drawing/2016/ink" xmlns:am3d="http://schemas.microsoft.com/office/drawing/2017/model3d" xmlns:o="urn:schemas-microsoft-com:office:office" xmlns:r="http://schemas.openxmlformats.org/officeDocument/2006/relationships" xmlns:m="http://schemas.openxmlformats.org/officeDocument/2006/math" xmlns:v="urn:schemas-microsoft-com:vml" xmlns:wp14="http://schemas.microsoft.com/office/word/2010/wordprocessingDrawing" xmlns:wp="http://schemas.openxmlformats.org/drawingml/2006/wordprocessingDrawing" xmlns:w10="urn:schemas-microsoft-com:office:word" xmlns:w="http://schemas.openxmlformats.org/wordprocessingml/2006/main" xmlns:w14="http://schemas.microsoft.com/office/word/2010/wordml" xmlns:w15="http://schemas.microsoft.com/office/word/2012/wordml" xmlns:w16cid="http://schemas.microsoft.com/office/word/2016/wordml/cid" xmlns:w16se="http://schemas.microsoft.com/office/word/2015/wordml/symex" xmlns:wpg="http://schemas.microsoft.com/office/word/2010/wordprocessingGroup" xmlns:wpi="http://schemas.microsoft.com/office/word/2010/wordprocessingInk" xmlns:wne="http://schemas.microsoft.com/office/word/2006/wordml" xmlns:wps="http://schemas.microsoft.com/office/word/2010/wordprocessingShape" mc:Ignorable="w14 w15 w16se w16cid wp14">
-  <w:comment w:id="1" w:author="Radek Zajdel" w:date="2020-01-08T19:28:00Z" w:initials="RZ">
+  <w:comment w:id="0" w:author="Radek Zajdel" w:date="2020-01-08T19:28:00Z" w:initials="RZ">
     <w:p>
       <w:pPr>
         <w:pStyle w:val="CommentText"/>

</xml_diff>